<commit_message>
Some bugs, but can run now
</commit_message>
<xml_diff>
--- a/Readme.docx
+++ b/Readme.docx
@@ -213,8 +213,6 @@
       <w:r>
         <w:t>0</w:t>
       </w:r>
-      <w:bookmarkStart w:id="0" w:name="_GoBack"/>
-      <w:bookmarkEnd w:id="0"/>
       <w:r>
         <w:rPr>
           <w:rFonts w:hint="eastAsia"/>
@@ -954,7 +952,24 @@
       </w:r>
     </w:p>
     <w:p/>
-    <w:p/>
+    <w:p>
+      <w:r>
+        <w:rPr>
+          <w:rFonts w:hint="eastAsia"/>
+        </w:rPr>
+        <w:t>动态维护</w:t>
+      </w:r>
+      <w:r>
+        <w:t>boardPieces</w:t>
+      </w:r>
+      <w:r>
+        <w:t>.</w:t>
+      </w:r>
+    </w:p>
+    <w:p>
+      <w:bookmarkStart w:id="0" w:name="_GoBack"/>
+      <w:bookmarkEnd w:id="0"/>
+    </w:p>
     <w:p>
       <w:r>
         <w:rPr>

</xml_diff>